<commit_message>
up to: topic 5 in learners book
</commit_message>
<xml_diff>
--- a/CaseStudy/Case Study - GGCo - Business Plan.docx
+++ b/CaseStudy/Case Study - GGCo - Business Plan.docx
@@ -7767,13 +7767,8 @@
         <w:spacing w:before="0" w:line="276" w:lineRule="auto"/>
       </w:pPr>
       <w:r>
-        <w:t xml:space="preserve">Create a viable, funded </w:t>
-      </w:r>
-      <w:proofErr w:type="gramStart"/>
-      <w:r>
-        <w:t>studio</w:t>
-      </w:r>
-      <w:proofErr w:type="gramEnd"/>
+        <w:t>Create a viable, funded studio</w:t>
+      </w:r>
     </w:p>
     <w:p>
       <w:pPr>
@@ -7802,13 +7797,8 @@
         <w:t xml:space="preserve"> development stream: </w:t>
       </w:r>
       <w:r>
-        <w:t xml:space="preserve">Consistent releases bringing in a steady revenue </w:t>
-      </w:r>
-      <w:proofErr w:type="gramStart"/>
-      <w:r>
-        <w:t>stream</w:t>
-      </w:r>
-      <w:proofErr w:type="gramEnd"/>
+        <w:t>Consistent releases bringing in a steady revenue stream</w:t>
+      </w:r>
     </w:p>
     <w:p>
       <w:pPr>
@@ -7829,13 +7819,8 @@
         <w:t xml:space="preserve">Episodic platform: </w:t>
       </w:r>
       <w:r>
-        <w:t xml:space="preserve">Platform to release consistent premium episodic content set in an original </w:t>
-      </w:r>
-      <w:proofErr w:type="gramStart"/>
-      <w:r>
-        <w:t>IP</w:t>
-      </w:r>
-      <w:proofErr w:type="gramEnd"/>
+        <w:t>Platform to release consistent premium episodic content set in an original IP</w:t>
+      </w:r>
     </w:p>
     <w:p>
       <w:pPr>
@@ -7852,13 +7837,8 @@
         <w:t>Contract work</w:t>
       </w:r>
       <w:r>
-        <w:t xml:space="preserve">: Seek out contract work to cover any differences between our income from our other income streams, and our required </w:t>
-      </w:r>
-      <w:proofErr w:type="gramStart"/>
-      <w:r>
-        <w:t>costs</w:t>
-      </w:r>
-      <w:proofErr w:type="gramEnd"/>
+        <w:t>: Seek out contract work to cover any differences between our income from our other income streams, and our required costs</w:t>
+      </w:r>
     </w:p>
     <w:p>
       <w:pPr>
@@ -7875,16 +7855,8 @@
         <w:rPr>
           <w:b/>
         </w:rPr>
-        <w:t xml:space="preserve">Try and secure $80,000 in funding from </w:t>
-      </w:r>
-      <w:proofErr w:type="gramStart"/>
-      <w:r>
-        <w:rPr>
-          <w:b/>
-        </w:rPr>
-        <w:t>NEIS</w:t>
-      </w:r>
-      <w:proofErr w:type="gramEnd"/>
+        <w:t>Try and secure $80,000 in funding from NEIS</w:t>
+      </w:r>
     </w:p>
     <w:p>
       <w:pPr>
@@ -7901,16 +7873,8 @@
         <w:rPr>
           <w:b/>
         </w:rPr>
-        <w:t xml:space="preserve">$400,000 income for paying wages, etc. by the end of next </w:t>
-      </w:r>
-      <w:proofErr w:type="gramStart"/>
-      <w:r>
-        <w:rPr>
-          <w:b/>
-        </w:rPr>
-        <w:t>year</w:t>
-      </w:r>
-      <w:proofErr w:type="gramEnd"/>
+        <w:t>$400,000 income for paying wages, etc. by the end of next year</w:t>
+      </w:r>
     </w:p>
     <w:p>
       <w:pPr>
@@ -8133,13 +8097,8 @@
       <w:bookmarkStart w:id="19" w:name="_heading=h.l5j7e9kygsql" w:colFirst="0" w:colLast="0"/>
       <w:bookmarkEnd w:id="19"/>
       <w:r>
-        <w:t>Buy/</w:t>
-      </w:r>
-      <w:proofErr w:type="gramStart"/>
-      <w:r>
-        <w:t>lease</w:t>
-      </w:r>
-      <w:proofErr w:type="gramEnd"/>
+        <w:t>Buy/lease</w:t>
+      </w:r>
     </w:p>
     <w:p>
       <w:r>
@@ -8342,13 +8301,17 @@
     </w:p>
     <w:p>
       <w:r>
-        <w:t xml:space="preserve">Each business owner has completed a Diploma and Advanced Diploma in their trade of choice, and will have completed a Graduate Diploma in </w:t>
-      </w:r>
-      <w:proofErr w:type="gramStart"/>
-      <w:r>
-        <w:t>Management(</w:t>
-      </w:r>
-      <w:proofErr w:type="gramEnd"/>
+        <w:t xml:space="preserve">Each business owner has completed a Diploma and Advanced Diploma in their trade of </w:t>
+      </w:r>
+      <w:r>
+        <w:t>choice and</w:t>
+      </w:r>
+      <w:r>
+        <w:t xml:space="preserve"> will have completed a Graduate Diploma in </w:t>
+      </w:r>
+      <w:r>
+        <w:t>Management (</w:t>
+      </w:r>
       <w:r>
         <w:t>Learning) as of 2021.</w:t>
       </w:r>
@@ -8900,11 +8863,9 @@
               <w:lastRenderedPageBreak/>
               <w:t xml:space="preserve">Advanced Diploma in Professional Game </w:t>
             </w:r>
-            <w:proofErr w:type="gramStart"/>
-            <w:r>
-              <w:t>Development(</w:t>
-            </w:r>
-            <w:proofErr w:type="gramEnd"/>
+            <w:r>
+              <w:t>Development (</w:t>
+            </w:r>
             <w:r>
               <w:t>Programming)</w:t>
             </w:r>
@@ -9296,11 +9257,11 @@
       <w:r>
         <w:br/>
       </w:r>
-      <w:proofErr w:type="spellStart"/>
-      <w:r>
-        <w:t>eg.</w:t>
-      </w:r>
-      <w:proofErr w:type="spellEnd"/>
+      <w:proofErr w:type="gramStart"/>
+      <w:r>
+        <w:t>e.g.</w:t>
+      </w:r>
+      <w:proofErr w:type="gramEnd"/>
       <w:r>
         <w:t xml:space="preserve"> the process for creating project repositories that speed up implementation of IAP and Advertising in Hyper Casual Games.</w:t>
       </w:r>
@@ -9335,11 +9296,9 @@
         <w:br/>
         <w:t xml:space="preserve">Chief staff are tasked with the creation and maintenance of </w:t>
       </w:r>
-      <w:proofErr w:type="gramStart"/>
-      <w:r>
-        <w:t>procedures, and</w:t>
-      </w:r>
-      <w:proofErr w:type="gramEnd"/>
+      <w:r>
+        <w:t>procedures and</w:t>
+      </w:r>
       <w:r>
         <w:t xml:space="preserve"> will delegate these responsibilities appropriately.</w:t>
       </w:r>
@@ -9739,15 +9698,7 @@
     </w:p>
     <w:p>
       <w:r>
-        <w:t xml:space="preserve">Our customers will choose our products over our competitors because we focus on delivering a quality experience that </w:t>
-      </w:r>
-      <w:proofErr w:type="gramStart"/>
-      <w:r>
-        <w:t>doesn't</w:t>
-      </w:r>
-      <w:proofErr w:type="gramEnd"/>
-      <w:r>
-        <w:t xml:space="preserve"> try to manipulate them into spending money. We will present our products in a fair and equitable manner that makes customers feel respected in the process. </w:t>
+        <w:t xml:space="preserve">Our customers will choose our products over our competitors because we focus on delivering a quality experience that doesn't try to manipulate them into spending money. We will present our products in a fair and equitable manner that makes customers feel respected in the process. </w:t>
       </w:r>
     </w:p>
     <w:p>
@@ -9841,15 +9792,7 @@
         <w:t>General Games Company</w:t>
       </w:r>
       <w:r>
-        <w:t xml:space="preserve"> IP stays novel and </w:t>
-      </w:r>
-      <w:proofErr w:type="gramStart"/>
-      <w:r>
-        <w:t>isn't</w:t>
-      </w:r>
-      <w:proofErr w:type="gramEnd"/>
-      <w:r>
-        <w:t xml:space="preserve"> stolen by competitors.</w:t>
+        <w:t xml:space="preserve"> IP stays novel and isn't stolen by competitors.</w:t>
       </w:r>
     </w:p>
     <w:p>
@@ -11164,13 +11107,8 @@
         <w:ind w:left="1440"/>
       </w:pPr>
       <w:r>
-        <w:t xml:space="preserve">The initial stage of product development involves brainstorming and developing a unique concept that can be built on. This phase includes basic designs of systems, concepting of art styles and basic details about mechanical </w:t>
-      </w:r>
-      <w:proofErr w:type="gramStart"/>
-      <w:r>
-        <w:t>implementation</w:t>
-      </w:r>
-      <w:proofErr w:type="gramEnd"/>
+        <w:t>The initial stage of product development involves brainstorming and developing a unique concept that can be built on. This phase includes basic designs of systems, concepting of art styles and basic details about mechanical implementation</w:t>
+      </w:r>
     </w:p>
     <w:p>
       <w:pPr>
@@ -11807,23 +11745,13 @@
       </w:r>
       <w:proofErr w:type="spellEnd"/>
       <w:r>
-        <w:t xml:space="preserve">: Used to showcase our current and upcoming games, as well as familiarise potential/current customers with the </w:t>
-      </w:r>
-      <w:proofErr w:type="gramStart"/>
-      <w:r>
-        <w:t>group</w:t>
-      </w:r>
-      <w:proofErr w:type="gramEnd"/>
-    </w:p>
-    <w:p>
-      <w:r>
-        <w:t xml:space="preserve">Hootsuite - Used for moderating and creating social media posts across multiple </w:t>
-      </w:r>
-      <w:proofErr w:type="gramStart"/>
-      <w:r>
-        <w:t>platforms</w:t>
-      </w:r>
-      <w:proofErr w:type="gramEnd"/>
+        <w:t>: Used to showcase our current and upcoming games, as well as familiarise potential/current customers with the group</w:t>
+      </w:r>
+    </w:p>
+    <w:p>
+      <w:r>
+        <w:t>Hootsuite - Used for moderating and creating social media posts across multiple platforms</w:t>
+      </w:r>
     </w:p>
     <w:p>
       <w:r>
@@ -11832,13 +11760,8 @@
     </w:p>
     <w:p>
       <w:r>
-        <w:t xml:space="preserve">Unity - Free up until the company produces $100,000 </w:t>
-      </w:r>
-      <w:proofErr w:type="gramStart"/>
-      <w:r>
-        <w:t>profit</w:t>
-      </w:r>
-      <w:proofErr w:type="gramEnd"/>
+        <w:t>Unity - Free up until the company produces $100,000 profit</w:t>
+      </w:r>
     </w:p>
     <w:p>
       <w:r>
@@ -11848,24 +11771,14 @@
     <w:p>
       <w:r>
         <w:tab/>
-        <w:t xml:space="preserve">Photoshop - Used for creating 2D art assets, $14 subscription, paid </w:t>
-      </w:r>
-      <w:proofErr w:type="gramStart"/>
-      <w:r>
-        <w:t>monthly</w:t>
-      </w:r>
-      <w:proofErr w:type="gramEnd"/>
+        <w:t>Photoshop - Used for creating 2D art assets, $14 subscription, paid monthly</w:t>
+      </w:r>
     </w:p>
     <w:p>
       <w:r>
         <w:tab/>
-        <w:t xml:space="preserve">Blender - Used to create 3D art assets, can be used for </w:t>
-      </w:r>
-      <w:proofErr w:type="gramStart"/>
-      <w:r>
-        <w:t>free</w:t>
-      </w:r>
-      <w:proofErr w:type="gramEnd"/>
+        <w:t>Blender - Used to create 3D art assets, can be used for free</w:t>
+      </w:r>
     </w:p>
     <w:p>
       <w:pPr>
@@ -11892,11 +11805,9 @@
       <w:r>
         <w:t xml:space="preserve"> provides its products through </w:t>
       </w:r>
-      <w:proofErr w:type="gramStart"/>
-      <w:r>
-        <w:t>24 hour</w:t>
-      </w:r>
-      <w:proofErr w:type="gramEnd"/>
+      <w:r>
+        <w:t>24-hour</w:t>
+      </w:r>
       <w:r>
         <w:t xml:space="preserve"> electronic distribution platforms.</w:t>
       </w:r>
@@ -11935,13 +11846,8 @@
       <w:bookmarkStart w:id="53" w:name="_heading=h.kn03xwsapqel" w:colFirst="0" w:colLast="0"/>
       <w:bookmarkEnd w:id="53"/>
       <w:r>
-        <w:t xml:space="preserve">Payment types </w:t>
-      </w:r>
-      <w:proofErr w:type="gramStart"/>
-      <w:r>
-        <w:t>accepted</w:t>
-      </w:r>
-      <w:proofErr w:type="gramEnd"/>
+        <w:t>Payment types accepted</w:t>
+      </w:r>
     </w:p>
     <w:p>
       <w:pPr>
@@ -12398,13 +12304,8 @@
         <w:spacing w:before="220" w:line="276" w:lineRule="auto"/>
       </w:pPr>
       <w:r>
-        <w:t xml:space="preserve">People looking to engage in an interactive </w:t>
-      </w:r>
-      <w:proofErr w:type="gramStart"/>
-      <w:r>
-        <w:t>story</w:t>
-      </w:r>
-      <w:proofErr w:type="gramEnd"/>
+        <w:t>People looking to engage in an interactive story</w:t>
+      </w:r>
     </w:p>
     <w:p>
       <w:pPr>
@@ -12415,15 +12316,7 @@
         <w:spacing w:before="0" w:line="276" w:lineRule="auto"/>
       </w:pPr>
       <w:r>
-        <w:t xml:space="preserve">Our target market is young adults between the ages of 25 and </w:t>
-      </w:r>
-      <w:proofErr w:type="gramStart"/>
-      <w:r>
-        <w:t>35</w:t>
-      </w:r>
-      <w:proofErr w:type="gramEnd"/>
-      <w:r>
-        <w:t xml:space="preserve"> </w:t>
+        <w:t xml:space="preserve">Our target market is young adults between the ages of 25 and 35 </w:t>
       </w:r>
     </w:p>
     <w:p>
@@ -12687,13 +12580,16 @@
         <w:spacing w:before="0" w:after="320" w:line="276" w:lineRule="auto"/>
       </w:pPr>
       <w:r>
-        <w:t xml:space="preserve">Adverts are ok as long as they aren't presented with them too </w:t>
+        <w:t xml:space="preserve">Adverts are ok </w:t>
       </w:r>
       <w:proofErr w:type="gramStart"/>
       <w:r>
-        <w:t>often</w:t>
+        <w:t>as long as</w:t>
       </w:r>
       <w:proofErr w:type="gramEnd"/>
+      <w:r>
+        <w:t xml:space="preserve"> they aren't presented with them too often</w:t>
+      </w:r>
     </w:p>
     <w:p>
       <w:r>
@@ -12837,13 +12733,17 @@
       <w:r>
         <w:t xml:space="preserve">For our </w:t>
       </w:r>
-      <w:proofErr w:type="spellStart"/>
-      <w:r>
-        <w:t>hypercasual</w:t>
-      </w:r>
-      <w:proofErr w:type="spellEnd"/>
-      <w:r>
-        <w:t xml:space="preserve"> development stream we will be actively adding new content in relation to upcoming and current holidays to encourage continuing engagement with the game. We will be keeping customers up to date with this information through our social media channels.</w:t>
+      <w:r>
+        <w:t>hyper casual</w:t>
+      </w:r>
+      <w:r>
+        <w:t xml:space="preserve"> development </w:t>
+      </w:r>
+      <w:r>
+        <w:t>stream,</w:t>
+      </w:r>
+      <w:r>
+        <w:t xml:space="preserve"> we will be actively adding new content in relation to upcoming and current holidays to encourage continuing engagement with the game. We will be keeping customers up to date with this information through our social media channels.</w:t>
       </w:r>
     </w:p>
     <w:p>
@@ -12852,11 +12752,9 @@
       <w:r>
         <w:t xml:space="preserve">For our current flagship </w:t>
       </w:r>
-      <w:proofErr w:type="gramStart"/>
-      <w:r>
-        <w:t>title</w:t>
-      </w:r>
-      <w:proofErr w:type="gramEnd"/>
+      <w:r>
+        <w:t>title,</w:t>
+      </w:r>
       <w:r>
         <w:t xml:space="preserve"> we will be transparent with our customers about when any new chapters will be released and that they will be sold at a small premium price relevant to the distribution channel.</w:t>
       </w:r>
@@ -12878,19 +12776,15 @@
       <w:r>
         <w:t xml:space="preserve">For all current and future </w:t>
       </w:r>
-      <w:proofErr w:type="gramStart"/>
-      <w:r>
-        <w:t>products</w:t>
-      </w:r>
-      <w:proofErr w:type="gramEnd"/>
+      <w:r>
+        <w:t>products,</w:t>
+      </w:r>
       <w:r>
         <w:t xml:space="preserve"> we will have to create a procedure about interacting directly with a customer on our social media or distribution channels to maintain a professional and polite </w:t>
       </w:r>
-      <w:proofErr w:type="spellStart"/>
-      <w:r>
-        <w:t>demeanor</w:t>
-      </w:r>
-      <w:proofErr w:type="spellEnd"/>
+      <w:r>
+        <w:t>demeanour</w:t>
+      </w:r>
       <w:r>
         <w:t>. This will include how and what to write when responding to customers as well as when is it relevant and necessary to respond to customers.</w:t>
       </w:r>
@@ -13306,18 +13200,8 @@
                 <w:sz w:val="22"/>
                 <w:szCs w:val="22"/>
               </w:rPr>
-              <w:t xml:space="preserve">Dedicated / </w:t>
-            </w:r>
-            <w:proofErr w:type="gramStart"/>
-            <w:r>
-              <w:rPr>
-                <w:rFonts w:ascii="Calibri" w:eastAsia="Calibri" w:hAnsi="Calibri" w:cs="Calibri"/>
-                <w:sz w:val="22"/>
-                <w:szCs w:val="22"/>
-              </w:rPr>
-              <w:t>Motivated</w:t>
-            </w:r>
-            <w:proofErr w:type="gramEnd"/>
+              <w:t>Dedicated / Motivated</w:t>
+            </w:r>
           </w:p>
           <w:p>
             <w:pPr>
@@ -13337,18 +13221,8 @@
                 <w:sz w:val="22"/>
                 <w:szCs w:val="22"/>
               </w:rPr>
-              <w:t xml:space="preserve">Have released </w:t>
-            </w:r>
-            <w:proofErr w:type="gramStart"/>
-            <w:r>
-              <w:rPr>
-                <w:rFonts w:ascii="Calibri" w:eastAsia="Calibri" w:hAnsi="Calibri" w:cs="Calibri"/>
-                <w:sz w:val="22"/>
-                <w:szCs w:val="22"/>
-              </w:rPr>
-              <w:t>titles</w:t>
-            </w:r>
-            <w:proofErr w:type="gramEnd"/>
+              <w:t>Have released titles</w:t>
+            </w:r>
           </w:p>
           <w:p>
             <w:pPr>
@@ -13389,18 +13263,8 @@
                 <w:sz w:val="22"/>
                 <w:szCs w:val="22"/>
               </w:rPr>
-              <w:t xml:space="preserve">Have some marketing experience, which is currently </w:t>
-            </w:r>
-            <w:proofErr w:type="gramStart"/>
-            <w:r>
-              <w:rPr>
-                <w:rFonts w:ascii="Calibri" w:eastAsia="Calibri" w:hAnsi="Calibri" w:cs="Calibri"/>
-                <w:sz w:val="22"/>
-                <w:szCs w:val="22"/>
-              </w:rPr>
-              <w:t>ongoing</w:t>
-            </w:r>
-            <w:proofErr w:type="gramEnd"/>
+              <w:t>Have some marketing experience, which is currently ongoing</w:t>
+            </w:r>
           </w:p>
           <w:p>
             <w:pPr>
@@ -14124,11 +13988,9 @@
         <w:br/>
         <w:t xml:space="preserve">Some also feature </w:t>
       </w:r>
-      <w:proofErr w:type="gramStart"/>
-      <w:r>
-        <w:t>pseudo online</w:t>
-      </w:r>
-      <w:proofErr w:type="gramEnd"/>
+      <w:r>
+        <w:t>pseudo-online</w:t>
+      </w:r>
       <w:r>
         <w:t xml:space="preserve"> components, where the player appears to be playing against other online opponents, but are instead playing against local AI, with no indication this is the case.</w:t>
       </w:r>
@@ -14191,13 +14053,8 @@
         <w:spacing w:before="220" w:after="320" w:line="276" w:lineRule="auto"/>
       </w:pPr>
       <w:r>
-        <w:t xml:space="preserve">Both are focused on developing hyper casual games within the mobile </w:t>
-      </w:r>
-      <w:proofErr w:type="gramStart"/>
-      <w:r>
-        <w:t>market</w:t>
-      </w:r>
-      <w:proofErr w:type="gramEnd"/>
+        <w:t>Both are focused on developing hyper casual games within the mobile market</w:t>
+      </w:r>
     </w:p>
     <w:p>
       <w:pPr>
@@ -14223,13 +14080,8 @@
         <w:spacing w:before="220" w:line="276" w:lineRule="auto"/>
       </w:pPr>
       <w:r>
-        <w:t xml:space="preserve">We don’t have the budget to advertise on the same scale as </w:t>
-      </w:r>
-      <w:proofErr w:type="gramStart"/>
-      <w:r>
-        <w:t>Voodoo</w:t>
-      </w:r>
-      <w:proofErr w:type="gramEnd"/>
+        <w:t>We don’t have the budget to advertise on the same scale as Voodoo</w:t>
+      </w:r>
     </w:p>
     <w:p>
       <w:pPr>
@@ -14240,13 +14092,8 @@
         <w:spacing w:before="0" w:line="276" w:lineRule="auto"/>
       </w:pPr>
       <w:r>
-        <w:t xml:space="preserve">We will try harder to not deceive our players as it goes against our company </w:t>
-      </w:r>
-      <w:proofErr w:type="gramStart"/>
-      <w:r>
-        <w:t>values</w:t>
-      </w:r>
-      <w:proofErr w:type="gramEnd"/>
+        <w:t>We will try harder to not deceive our players as it goes against our company values</w:t>
+      </w:r>
     </w:p>
     <w:p>
       <w:pPr>
@@ -14257,13 +14104,8 @@
         <w:spacing w:before="0" w:line="276" w:lineRule="auto"/>
       </w:pPr>
       <w:r>
-        <w:t xml:space="preserve">We are not focused wholly on the mobile market, and are looking for contract </w:t>
-      </w:r>
-      <w:proofErr w:type="gramStart"/>
-      <w:r>
-        <w:t>work</w:t>
-      </w:r>
-      <w:proofErr w:type="gramEnd"/>
+        <w:t>We are not focused wholly on the mobile market, and are looking for contract work</w:t>
+      </w:r>
     </w:p>
     <w:p>
       <w:pPr>
@@ -14274,13 +14116,8 @@
         <w:spacing w:before="0" w:line="276" w:lineRule="auto"/>
       </w:pPr>
       <w:r>
-        <w:t xml:space="preserve">We are also developing non hyper casual mobile </w:t>
-      </w:r>
-      <w:proofErr w:type="gramStart"/>
-      <w:r>
-        <w:t>games</w:t>
-      </w:r>
-      <w:proofErr w:type="gramEnd"/>
+        <w:t>We are also developing non hyper casual mobile games</w:t>
+      </w:r>
     </w:p>
     <w:p>
       <w:pPr>
@@ -14293,11 +14130,9 @@
       <w:r>
         <w:t xml:space="preserve">Voodoo also </w:t>
       </w:r>
-      <w:proofErr w:type="gramStart"/>
-      <w:r>
-        <w:t>act</w:t>
-      </w:r>
-      <w:proofErr w:type="gramEnd"/>
+      <w:r>
+        <w:t>acts</w:t>
+      </w:r>
       <w:r>
         <w:t xml:space="preserve"> as a publisher for other companies</w:t>
       </w:r>
@@ -14310,11 +14145,9 @@
       <w:r>
         <w:t xml:space="preserve">Voodoo has demonstrated that there is a market demand for small mobile games. We are following this popular </w:t>
       </w:r>
-      <w:proofErr w:type="gramStart"/>
-      <w:r>
-        <w:t>trend, and</w:t>
-      </w:r>
-      <w:proofErr w:type="gramEnd"/>
+      <w:r>
+        <w:t>trend and</w:t>
+      </w:r>
       <w:r>
         <w:t xml:space="preserve"> are currently developing both games and strategies to capitalise on the demand.</w:t>
       </w:r>
@@ -14385,11 +14218,9 @@
       <w:r>
         <w:t xml:space="preserve">Mighty Kingdom has released many games of </w:t>
       </w:r>
-      <w:proofErr w:type="gramStart"/>
-      <w:r>
-        <w:t>high quality</w:t>
-      </w:r>
-      <w:proofErr w:type="gramEnd"/>
+      <w:r>
+        <w:t>high-quality</w:t>
+      </w:r>
       <w:r>
         <w:t xml:space="preserve"> work for the mobile market that are casual.</w:t>
       </w:r>
@@ -14403,7 +14234,6 @@
         <w:t xml:space="preserve">They are also currently working on a pc, console release “Conan Chop </w:t>
       </w:r>
       <w:proofErr w:type="spellStart"/>
-      <w:proofErr w:type="gramStart"/>
       <w:r>
         <w:t>Chop</w:t>
       </w:r>
@@ -14411,18 +14241,15 @@
       <w:r>
         <w:t>”</w:t>
       </w:r>
-      <w:proofErr w:type="gramEnd"/>
     </w:p>
     <w:p>
       <w:pPr>
         <w:spacing w:before="0" w:after="320" w:line="276" w:lineRule="auto"/>
         <w:ind w:left="720"/>
       </w:pPr>
-      <w:proofErr w:type="gramStart"/>
-      <w:r>
-        <w:t>However</w:t>
-      </w:r>
-      <w:proofErr w:type="gramEnd"/>
+      <w:r>
+        <w:t>However,</w:t>
+      </w:r>
       <w:r>
         <w:t xml:space="preserve"> they market for a much younger audience whilst including both IAPS and ads that is clearly driving off some of their market.</w:t>
       </w:r>
@@ -14465,13 +14292,8 @@
         <w:t>General Games Company</w:t>
       </w:r>
       <w:r>
-        <w:t xml:space="preserve"> is looking to launch a much more serious content </w:t>
-      </w:r>
-      <w:proofErr w:type="gramStart"/>
-      <w:r>
-        <w:t>game</w:t>
-      </w:r>
-      <w:proofErr w:type="gramEnd"/>
+        <w:t xml:space="preserve"> is looking to launch a much more serious content game</w:t>
+      </w:r>
     </w:p>
     <w:p>
       <w:pPr>
@@ -14533,13 +14355,8 @@
         <w:t>n</w:t>
       </w:r>
       <w:r>
-        <w:t xml:space="preserve"> older audience for our mobile </w:t>
-      </w:r>
-      <w:proofErr w:type="gramStart"/>
-      <w:r>
-        <w:t>games</w:t>
-      </w:r>
-      <w:proofErr w:type="gramEnd"/>
+        <w:t xml:space="preserve"> older audience for our mobile games</w:t>
+      </w:r>
     </w:p>
     <w:p>
       <w:pPr>
@@ -14550,13 +14367,8 @@
         <w:spacing w:before="0" w:line="276" w:lineRule="auto"/>
       </w:pPr>
       <w:r>
-        <w:t xml:space="preserve">Mighty Kingdom has gained many deals with larger companies to make </w:t>
-      </w:r>
-      <w:proofErr w:type="gramStart"/>
-      <w:r>
-        <w:t>games</w:t>
-      </w:r>
-      <w:proofErr w:type="gramEnd"/>
+        <w:t>Mighty Kingdom has gained many deals with larger companies to make games</w:t>
+      </w:r>
     </w:p>
     <w:p>
       <w:pPr>
@@ -14567,13 +14379,8 @@
         <w:spacing w:before="0" w:after="320" w:line="276" w:lineRule="auto"/>
       </w:pPr>
       <w:r>
-        <w:t xml:space="preserve">Mighty Kingdom have many more </w:t>
-      </w:r>
-      <w:proofErr w:type="gramStart"/>
-      <w:r>
-        <w:t>resources</w:t>
-      </w:r>
-      <w:proofErr w:type="gramEnd"/>
+        <w:t>Mighty Kingdom have many more resources</w:t>
+      </w:r>
     </w:p>
     <w:p>
       <w:pPr>
@@ -14671,13 +14478,8 @@
         <w:t>General Games Company</w:t>
       </w:r>
       <w:r>
-        <w:t xml:space="preserve"> is looking to launch a mobile based visual </w:t>
-      </w:r>
-      <w:proofErr w:type="gramStart"/>
-      <w:r>
-        <w:t>novel</w:t>
-      </w:r>
-      <w:proofErr w:type="gramEnd"/>
+        <w:t xml:space="preserve"> is looking to launch a mobile based visual novel</w:t>
+      </w:r>
     </w:p>
     <w:p>
       <w:pPr>
@@ -14708,13 +14510,8 @@
       </w:r>
       <w:proofErr w:type="spellEnd"/>
       <w:r>
-        <w:t xml:space="preserve"> started with a large infusion of cash from angel </w:t>
-      </w:r>
-      <w:proofErr w:type="gramStart"/>
-      <w:r>
-        <w:t>Investors</w:t>
-      </w:r>
-      <w:proofErr w:type="gramEnd"/>
+        <w:t xml:space="preserve"> started with a large infusion of cash from angel Investors</w:t>
+      </w:r>
     </w:p>
     <w:p>
       <w:pPr>
@@ -14730,13 +14527,8 @@
       </w:r>
       <w:proofErr w:type="spellEnd"/>
       <w:r>
-        <w:t xml:space="preserve"> was bought and is currently owned by a multinational </w:t>
-      </w:r>
-      <w:proofErr w:type="gramStart"/>
-      <w:r>
-        <w:t>conglomerate</w:t>
-      </w:r>
-      <w:proofErr w:type="gramEnd"/>
+        <w:t xml:space="preserve"> was bought and is currently owned by a multinational conglomerate</w:t>
+      </w:r>
     </w:p>
     <w:p>
       <w:pPr>
@@ -14752,13 +14544,8 @@
       </w:r>
       <w:proofErr w:type="spellEnd"/>
       <w:r>
-        <w:t xml:space="preserve"> consistently engage in predatory IAP behaviour within their </w:t>
-      </w:r>
-      <w:proofErr w:type="gramStart"/>
-      <w:r>
-        <w:t>products</w:t>
-      </w:r>
-      <w:proofErr w:type="gramEnd"/>
+        <w:t xml:space="preserve"> consistently engage in predatory IAP behaviour within their products</w:t>
+      </w:r>
     </w:p>
     <w:p>
       <w:pPr>
@@ -14914,13 +14701,8 @@
       </w:r>
       <w:proofErr w:type="spellEnd"/>
       <w:r>
-        <w:t xml:space="preserve"> was manned by graduate students who finished their study and immediately founded a </w:t>
-      </w:r>
-      <w:proofErr w:type="gramStart"/>
-      <w:r>
-        <w:t>company</w:t>
-      </w:r>
-      <w:proofErr w:type="gramEnd"/>
+        <w:t xml:space="preserve"> was manned by graduate students who finished their study and immediately founded a company</w:t>
+      </w:r>
     </w:p>
     <w:p>
       <w:pPr>
@@ -14941,14 +14723,9 @@
       </w:r>
       <w:proofErr w:type="spellStart"/>
       <w:r>
-        <w:t xml:space="preserve">self </w:t>
-      </w:r>
-      <w:proofErr w:type="gramStart"/>
-      <w:r>
-        <w:t>funded</w:t>
+        <w:t>self funded</w:t>
       </w:r>
       <w:proofErr w:type="spellEnd"/>
-      <w:proofErr w:type="gramEnd"/>
     </w:p>
     <w:p>
       <w:pPr>
@@ -14977,13 +14754,8 @@
       </w:r>
       <w:proofErr w:type="spellEnd"/>
       <w:r>
-        <w:t xml:space="preserve"> was unable to achieve the kind of development and release Tempo currently shown by Mini Mammoth Developers and only released 3 games in their </w:t>
-      </w:r>
-      <w:proofErr w:type="gramStart"/>
-      <w:r>
-        <w:t>lifetime</w:t>
-      </w:r>
-      <w:proofErr w:type="gramEnd"/>
+        <w:t xml:space="preserve"> was unable to achieve the kind of development and release Tempo currently shown by Mini Mammoth Developers and only released 3 games in their lifetime</w:t>
+      </w:r>
     </w:p>
     <w:p>
       <w:pPr>
@@ -14997,13 +14769,8 @@
         <w:t>General Games Company</w:t>
       </w:r>
       <w:r>
-        <w:t xml:space="preserve"> is twice their </w:t>
-      </w:r>
-      <w:proofErr w:type="gramStart"/>
-      <w:r>
-        <w:t>size</w:t>
-      </w:r>
-      <w:proofErr w:type="gramEnd"/>
+        <w:t xml:space="preserve"> is twice their size</w:t>
+      </w:r>
     </w:p>
     <w:p>
       <w:pPr>
@@ -15017,13 +14784,8 @@
         <w:t>General Games Company</w:t>
       </w:r>
       <w:r>
-        <w:t xml:space="preserve"> has a comprehensive strategy and culture guiding their </w:t>
-      </w:r>
-      <w:proofErr w:type="gramStart"/>
-      <w:r>
-        <w:t>actions</w:t>
-      </w:r>
-      <w:proofErr w:type="gramEnd"/>
+        <w:t xml:space="preserve"> has a comprehensive strategy and culture guiding their actions</w:t>
+      </w:r>
     </w:p>
     <w:p>
       <w:pPr>
@@ -15036,15 +14798,7 @@
       </w:r>
       <w:proofErr w:type="spellEnd"/>
       <w:r>
-        <w:t xml:space="preserve"> as a company has impacted our approach by ensuring that we focus on exploring as many different avenues for funding as possible. Their developers called out specifically that they </w:t>
-      </w:r>
-      <w:proofErr w:type="gramStart"/>
-      <w:r>
-        <w:t>didn't</w:t>
-      </w:r>
-      <w:proofErr w:type="gramEnd"/>
-      <w:r>
-        <w:t xml:space="preserve"> adapt or take on contract work to secure their funding and that this was the most prominent reason they weren't able to proceed as a company. This more than any other competitor has given </w:t>
+        <w:t xml:space="preserve"> as a company has impacted our approach by ensuring that we focus on exploring as many different avenues for funding as possible. Their developers called out specifically that they didn't adapt or take on contract work to secure their funding and that this was the most prominent reason they weren't able to proceed as a company. This more than any other competitor has given </w:t>
       </w:r>
       <w:r>
         <w:t>General Games Company</w:t>
@@ -15131,13 +14885,8 @@
         <w:spacing w:before="220" w:line="276" w:lineRule="auto"/>
       </w:pPr>
       <w:r>
-        <w:t xml:space="preserve">Focused on casual </w:t>
-      </w:r>
-      <w:proofErr w:type="gramStart"/>
-      <w:r>
-        <w:t>games</w:t>
-      </w:r>
-      <w:proofErr w:type="gramEnd"/>
+        <w:t>Focused on casual games</w:t>
+      </w:r>
     </w:p>
     <w:p>
       <w:pPr>
@@ -15148,13 +14897,8 @@
         <w:spacing w:before="0" w:after="320" w:line="276" w:lineRule="auto"/>
       </w:pPr>
       <w:r>
-        <w:t xml:space="preserve">Focused on mobile game </w:t>
-      </w:r>
-      <w:proofErr w:type="gramStart"/>
-      <w:r>
-        <w:t>development</w:t>
-      </w:r>
-      <w:proofErr w:type="gramEnd"/>
+        <w:t>Focused on mobile game development</w:t>
+      </w:r>
     </w:p>
     <w:p>
       <w:pPr>
@@ -15197,13 +14941,8 @@
         <w:spacing w:before="0" w:after="320" w:line="276" w:lineRule="auto"/>
       </w:pPr>
       <w:r>
-        <w:t xml:space="preserve">Seem to focus in on niches where MMG focuses on broad </w:t>
-      </w:r>
-      <w:proofErr w:type="gramStart"/>
-      <w:r>
-        <w:t>audiences</w:t>
-      </w:r>
-      <w:proofErr w:type="gramEnd"/>
+        <w:t>Seem to focus in on niches where MMG focuses on broad audiences</w:t>
+      </w:r>
     </w:p>
     <w:p>
       <w:pPr>
@@ -15332,13 +15071,8 @@
         </w:numPr>
       </w:pPr>
       <w:r>
-        <w:t xml:space="preserve">Secure products with publishers such as Storms to cover marketing and </w:t>
-      </w:r>
-      <w:proofErr w:type="gramStart"/>
-      <w:r>
-        <w:t>UA</w:t>
-      </w:r>
-      <w:proofErr w:type="gramEnd"/>
+        <w:t>Secure products with publishers such as Storms to cover marketing and UA</w:t>
+      </w:r>
     </w:p>
     <w:p>
       <w:pPr>
@@ -15349,13 +15083,8 @@
         <w:spacing w:before="0"/>
       </w:pPr>
       <w:r>
-        <w:t xml:space="preserve">Secure company funds to facilitate advertising campaigns with own </w:t>
-      </w:r>
-      <w:proofErr w:type="gramStart"/>
-      <w:r>
-        <w:t>products</w:t>
-      </w:r>
-      <w:proofErr w:type="gramEnd"/>
+        <w:t>Secure company funds to facilitate advertising campaigns with own products</w:t>
+      </w:r>
     </w:p>
     <w:p>
       <w:pPr>
@@ -15378,13 +15107,8 @@
         <w:spacing w:before="0"/>
       </w:pPr>
       <w:r>
-        <w:t xml:space="preserve">Multiple current team members will be producing and posting marketing material across all product </w:t>
-      </w:r>
-      <w:proofErr w:type="gramStart"/>
-      <w:r>
-        <w:t>streams</w:t>
-      </w:r>
-      <w:proofErr w:type="gramEnd"/>
+        <w:t>Multiple current team members will be producing and posting marketing material across all product streams</w:t>
+      </w:r>
     </w:p>
     <w:p>
       <w:pPr>
@@ -15424,13 +15148,8 @@
         <w:ind w:left="720"/>
       </w:pPr>
       <w:r>
-        <w:t xml:space="preserve">This size allows for our team to approach different avenues at the same time, as well as granting freedom to try more experimental </w:t>
-      </w:r>
-      <w:proofErr w:type="gramStart"/>
-      <w:r>
-        <w:t>things</w:t>
-      </w:r>
-      <w:proofErr w:type="gramEnd"/>
+        <w:t>This size allows for our team to approach different avenues at the same time, as well as granting freedom to try more experimental things</w:t>
+      </w:r>
     </w:p>
     <w:p>
       <w:pPr>
@@ -16192,13 +15911,8 @@
       </w:r>
       <w:proofErr w:type="spellEnd"/>
       <w:r>
-        <w:t xml:space="preserve"> through our hyper casual development </w:t>
-      </w:r>
-      <w:proofErr w:type="gramStart"/>
-      <w:r>
-        <w:t>stream</w:t>
-      </w:r>
-      <w:proofErr w:type="gramEnd"/>
+        <w:t xml:space="preserve"> through our hyper casual development stream</w:t>
+      </w:r>
     </w:p>
     <w:bookmarkStart w:id="89" w:name="_heading=h.37m2jsg" w:colFirst="0" w:colLast="0"/>
     <w:bookmarkEnd w:id="89"/>
@@ -16227,13 +15941,8 @@
         <w:spacing w:before="0" w:line="276" w:lineRule="auto"/>
       </w:pPr>
       <w:r>
-        <w:t xml:space="preserve">Create a viable, funded </w:t>
-      </w:r>
-      <w:proofErr w:type="gramStart"/>
-      <w:r>
-        <w:t>studio</w:t>
-      </w:r>
-      <w:proofErr w:type="gramEnd"/>
+        <w:t>Create a viable, funded studio</w:t>
+      </w:r>
     </w:p>
     <w:p>
       <w:pPr>
@@ -16262,13 +15971,8 @@
         <w:t xml:space="preserve"> development stream: </w:t>
       </w:r>
       <w:r>
-        <w:t xml:space="preserve">Consistent releases bringing in a steady revenue </w:t>
-      </w:r>
-      <w:proofErr w:type="gramStart"/>
-      <w:r>
-        <w:t>stream</w:t>
-      </w:r>
-      <w:proofErr w:type="gramEnd"/>
+        <w:t>Consistent releases bringing in a steady revenue stream</w:t>
+      </w:r>
     </w:p>
     <w:p>
       <w:pPr>
@@ -16289,13 +15993,8 @@
         <w:t xml:space="preserve">Episodic platform: </w:t>
       </w:r>
       <w:r>
-        <w:t xml:space="preserve">Platform to release consistent premium episodic content set in an original </w:t>
-      </w:r>
-      <w:proofErr w:type="gramStart"/>
-      <w:r>
-        <w:t>IP</w:t>
-      </w:r>
-      <w:proofErr w:type="gramEnd"/>
+        <w:t>Platform to release consistent premium episodic content set in an original IP</w:t>
+      </w:r>
     </w:p>
     <w:p>
       <w:pPr>
@@ -16312,13 +16011,8 @@
         <w:t>Contract work</w:t>
       </w:r>
       <w:r>
-        <w:t xml:space="preserve">: Seek out contract work to cover any differences between our income from our other income streams, and our required </w:t>
-      </w:r>
-      <w:proofErr w:type="gramStart"/>
-      <w:r>
-        <w:t>costs</w:t>
-      </w:r>
-      <w:proofErr w:type="gramEnd"/>
+        <w:t>: Seek out contract work to cover any differences between our income from our other income streams, and our required costs</w:t>
+      </w:r>
     </w:p>
     <w:p>
       <w:pPr>
@@ -16335,16 +16029,8 @@
         <w:rPr>
           <w:b/>
         </w:rPr>
-        <w:t xml:space="preserve">Try and secure funding from </w:t>
-      </w:r>
-      <w:proofErr w:type="gramStart"/>
-      <w:r>
-        <w:rPr>
-          <w:b/>
-        </w:rPr>
-        <w:t>NEIS</w:t>
-      </w:r>
-      <w:proofErr w:type="gramEnd"/>
+        <w:t>Try and secure funding from NEIS</w:t>
+      </w:r>
     </w:p>
     <w:p>
       <w:pPr>
@@ -16361,16 +16047,8 @@
         <w:rPr>
           <w:b/>
         </w:rPr>
-        <w:t xml:space="preserve">$400,000 income for paying wages, etc. by the end of next </w:t>
-      </w:r>
-      <w:proofErr w:type="gramStart"/>
-      <w:r>
-        <w:rPr>
-          <w:b/>
-        </w:rPr>
-        <w:t>year</w:t>
-      </w:r>
-      <w:proofErr w:type="gramEnd"/>
+        <w:t>$400,000 income for paying wages, etc. by the end of next year</w:t>
+      </w:r>
     </w:p>
     <w:p>
       <w:pPr>
@@ -16696,15 +16374,7 @@
       <w:bookmarkStart w:id="94" w:name="_heading=h.juro4maluq6l" w:colFirst="0" w:colLast="0"/>
       <w:bookmarkEnd w:id="94"/>
       <w:r>
-        <w:t xml:space="preserve">Finance </w:t>
-      </w:r>
-      <w:proofErr w:type="gramStart"/>
-      <w:r>
-        <w:t>required</w:t>
-      </w:r>
-      <w:proofErr w:type="gramEnd"/>
-      <w:r>
-        <w:t xml:space="preserve"> </w:t>
+        <w:t xml:space="preserve">Finance required </w:t>
       </w:r>
     </w:p>
     <w:p>
@@ -16801,16 +16471,8 @@
         <w:rPr>
           <w:i/>
         </w:rPr>
-        <w:t xml:space="preserve">6 of our founding members can get onto the NEIS </w:t>
-      </w:r>
-      <w:proofErr w:type="gramStart"/>
-      <w:r>
-        <w:rPr>
-          <w:i/>
-        </w:rPr>
-        <w:t>program</w:t>
-      </w:r>
-      <w:proofErr w:type="gramEnd"/>
+        <w:t>6 of our founding members can get onto the NEIS program</w:t>
+      </w:r>
     </w:p>
     <w:p>
       <w:pPr>
@@ -16833,16 +16495,8 @@
         <w:rPr>
           <w:i/>
         </w:rPr>
-        <w:t xml:space="preserve">we can keep our costs for our office under a cost of $1000 per </w:t>
-      </w:r>
-      <w:proofErr w:type="gramStart"/>
-      <w:r>
-        <w:rPr>
-          <w:i/>
-        </w:rPr>
-        <w:t>month</w:t>
-      </w:r>
-      <w:proofErr w:type="gramEnd"/>
+        <w:t>we can keep our costs for our office under a cost of $1000 per month</w:t>
+      </w:r>
     </w:p>
     <w:p>
       <w:r>
@@ -19874,13 +19528,8 @@
         <w:sdtContent/>
       </w:sdt>
       <w:r>
-        <w:t xml:space="preserve">Expected cash </w:t>
-      </w:r>
-      <w:proofErr w:type="gramStart"/>
-      <w:r>
-        <w:t>flow</w:t>
-      </w:r>
-      <w:proofErr w:type="gramEnd"/>
+        <w:t>Expected cash flow</w:t>
+      </w:r>
     </w:p>
     <w:p>
       <w:r>

</xml_diff>